<commit_message>
Tweaks to video board schematic
</commit_message>
<xml_diff>
--- a/posts/Post 9 - Video Board.docx
+++ b/posts/Post 9 - Video Board.docx
@@ -104,12 +104,53 @@
     </w:p>
     <w:p>
       <w:r>
-        <w:t>The basics : IC10A and IC12A decode write to Video RAM (this shadows the lowest 2k of ROM from 0000-07FF).</w:t>
-      </w:r>
-    </w:p>
-    <w:p>
-      <w:r>
-        <w:t>IC1 and IC2 count horizontally, using IC2/Q3 to blank horizontally. IC3 and 4 do the same vertically, latching IC5A to set to blank vertically. The character positions (e.g. divide by 8 – note that IC3/4 divide by two initially e.g. IC3Q0 is not connected) are passed into address multiplexors IC6/7 which takes data from this on VRAM write. These are then fed into 128x8 RAM IC9 (</w:t>
+        <w:t>The basics : IC9A and IC11</w:t>
+      </w:r>
+      <w:r>
+        <w:t>A decode write to Video RAM (this shadows the lowest 2k of ROM from 0000-07FF).</w:t>
+      </w:r>
+    </w:p>
+    <w:p>
+      <w:r>
+        <w:t>IC1 and IC</w:t>
+      </w:r>
+      <w:r>
+        <w:t xml:space="preserve">2 count horizontally, using IC2 pin </w:t>
+      </w:r>
+      <w:r>
+        <w:t>Q3 to blank horizontally. IC3 and 4 do the same vertically</w:t>
+      </w:r>
+      <w:r>
+        <w:t>.</w:t>
+      </w:r>
+    </w:p>
+    <w:p>
+      <w:r>
+        <w:t xml:space="preserve"> The character positions (e.g. divide by 8 – note that IC3/4 divide by two initially e.g. IC3</w:t>
+      </w:r>
+      <w:r>
+        <w:t xml:space="preserve"> pin </w:t>
+      </w:r>
+      <w:r>
+        <w:t>Q0 is not connected</w:t>
+      </w:r>
+      <w:r>
+        <w:t>, so each line of character data is repeated</w:t>
+      </w:r>
+      <w:r>
+        <w:t>) are passed</w:t>
+      </w:r>
+      <w:r>
+        <w:t xml:space="preserve"> into address multiplexors IC5/6</w:t>
+      </w:r>
+      <w:r>
+        <w:t xml:space="preserve"> which takes data from this on VRAM write. These</w:t>
+      </w:r>
+      <w:r>
+        <w:t xml:space="preserve"> are then fed into 128x8 RAM IC8</w:t>
+      </w:r>
+      <w:r>
+        <w:t xml:space="preserve"> (</w:t>
       </w:r>
       <w:r>
         <w:t xml:space="preserve">Yay ! - </w:t>
@@ -120,7 +161,19 @@
     </w:p>
     <w:p>
       <w:r>
-        <w:t>This data out – the character – is fed into the character generator ROM IC11 (along with Q1-A3 of IC3) and multiplexed by IC14 (using Q0-Q2 of IC1), and the gated by the two blanking signals from the counters.</w:t>
+        <w:t xml:space="preserve">This data out – the character – is fed into </w:t>
+      </w:r>
+      <w:r>
+        <w:t>the character generator ROM IC10</w:t>
+      </w:r>
+      <w:r>
+        <w:t xml:space="preserve"> (along with Q1-A3 of IC3) a</w:t>
+      </w:r>
+      <w:r>
+        <w:t>nd multiplexed by IC12</w:t>
+      </w:r>
+      <w:r>
+        <w:t xml:space="preserve"> (using Q0-Q2 of IC1), and the gated by the two blanking signals from the counters.</w:t>
       </w:r>
     </w:p>
     <w:p>
@@ -134,41 +187,69 @@
         <w:t xml:space="preserve">. There are no delays between the reset pulses (HSYNC and VSYNC) and video output. </w:t>
       </w:r>
       <w:r>
-        <w:t xml:space="preserve">So No front porch time, no period before vertical display starts. </w:t>
+        <w:t xml:space="preserve">So No front porch time, no </w:t>
+      </w:r>
+      <w:r>
+        <w:t xml:space="preserve">blanking </w:t>
+      </w:r>
+      <w:r>
+        <w:t xml:space="preserve">period before vertical display starts. </w:t>
       </w:r>
       <w:r>
         <w:t xml:space="preserve">Oops. </w:t>
       </w:r>
-    </w:p>
-    <w:p>
-      <w:r>
-        <w:t>I would probably fix it by having them trigger a monostable multivibrator (each) which gates their clock inputs, thus effectively shoving the picture right and down – the outputs of these would have to be gated as well. Another possible option is to replace the 7493 with 74193 – which are presettable – and have them presettable to a “negative” number, which me</w:t>
-      </w:r>
-      <w:r>
-        <w:t>ans the gating as is would work, but to do that I’d probably have to pre-divide the HSYNC clock by two (replace IC5 with a JK Flip Flop ?) rather than add the set/reset stage on the end.</w:t>
-      </w:r>
-    </w:p>
-    <w:p>
-      <w:r>
-        <w:t>Still nobody’s perfect.</w:t>
-      </w:r>
-    </w:p>
-    <w:p>
-      <w:r>
-        <w:t>What’s missing – well, at the end there is the mixing of the sync signals to produce composite video, and obviously there is no sync generation – these days the best way of doing this seems to be a microcontroller….. which would probably be more powerful than this computer.</w:t>
-      </w:r>
-    </w:p>
-    <w:p>
-      <w:r>
-        <w:t xml:space="preserve">Next up ; finish the emulator and replica versions, and write a test program for them which tests all the various bits and bobs. </w:t>
-      </w:r>
-    </w:p>
-    <w:p>
-      <w:r>
-        <w:t>The software emulator does actually emulate the bits on the ‘basic’ board – the buttons and LEDs and so on – and I have actually written a basic monitor for that system, but from now on I’m going to ignore those buttons, I think. In a real system the LEDs would go nuts in classic Blinkenlights style when you are writing to the video, because they are mapped onto the same space.</w:t>
+      <w:r>
+        <w:t xml:space="preserve">I also seem to have moved the </w:t>
+      </w:r>
+      <w:r>
+        <w:t xml:space="preserve">whole </w:t>
+      </w:r>
+      <w:r>
+        <w:t xml:space="preserve">blank area to the bottom, so the display occurs in the first 128 scan lines </w:t>
+      </w:r>
+      <w:r>
+        <w:sym w:font="Wingdings" w:char="F04A"/>
+      </w:r>
+      <w:r>
+        <w:t xml:space="preserve"> </w:t>
+      </w:r>
+    </w:p>
+    <w:p>
+      <w:r>
+        <w:t xml:space="preserve">I would probably fix it by having them trigger a monostable multivibrator (each) which gates their clock inputs, thus effectively shoving the picture right and down – the outputs of these </w:t>
+      </w:r>
+      <w:r>
+        <w:t>would have to be gated as well (so that when the monostable is blocking the clock the output is blanked). But I have a spare 3 input NOR and ¾ of a 7400, so that probably means a couple of 555s – I think there’s a TTL dual monostable as well ?</w:t>
+      </w:r>
+      <w:r>
+        <w:t xml:space="preserve"> (The other way would be to use 74193 rather than 7493 and preset them to –ve values, though I’d need another /2 counter to clock the vertical position – gotta be able to count to 262 or 313.</w:t>
       </w:r>
       <w:bookmarkStart w:id="0" w:name="_GoBack"/>
       <w:bookmarkEnd w:id="0"/>
+    </w:p>
+    <w:p>
+      <w:r>
+        <w:t>Still nobody’s perfect…</w:t>
+      </w:r>
+    </w:p>
+    <w:p>
+      <w:r>
+        <w:t>What’s missing – well, at the end there is the mixing of the sync signals to produce composite video, and obviously there is no sync generation – these days the best way of doing this seems to be a microcontroller….. which would probably be more powerful than this computer.</w:t>
+      </w:r>
+    </w:p>
+    <w:p>
+      <w:r>
+        <w:t xml:space="preserve">Next up ; finish the emulator and replica versions, and write a test program for them which tests all the various bits and bobs. </w:t>
+      </w:r>
+    </w:p>
+    <w:p>
+      <w:r>
+        <w:t xml:space="preserve">The software emulator does actually emulate the bits on the ‘basic’ board – the buttons and LEDs and so on – and I have actually written a basic monitor for that system, but from now on I’m going to </w:t>
+      </w:r>
+      <w:r>
+        <w:lastRenderedPageBreak/>
+        <w:t>ignore those buttons, I think. In a real system the LEDs would go nuts in classic Blinkenlights style when you are writing to the video, because they are mapped onto the same space.</w:t>
+      </w:r>
     </w:p>
     <w:sectPr>
       <w:pgSz w:w="11906" w:h="16838"/>

</xml_diff>